<commit_message>
Update Supp Material with table S1
</commit_message>
<xml_diff>
--- a/ALRI/ALRI_paper_materials/Bangladesh-Satellite-ALRI Supplementary Materials.docx
+++ b/ALRI/ALRI_paper_materials/Bangladesh-Satellite-ALRI Supplementary Materials.docx
@@ -19,6 +19,697 @@
         </w:rPr>
         <w:t>Supplementary Materials</w:t>
       </w:r>
+    </w:p>
+    <w:p>
+      <w:pPr>
+        <w:rPr>
+          <w:rFonts w:ascii="Times New Roman" w:hAnsi="Times New Roman" w:cs="Times New Roman"/>
+        </w:rPr>
+      </w:pPr>
+      <w:r>
+        <w:rPr>
+          <w:rFonts w:ascii="Times New Roman" w:hAnsi="Times New Roman" w:cs="Times New Roman"/>
+          <w:b/>
+          <w:bCs/>
+        </w:rPr>
+        <w:t>Supplementary Table 1</w:t>
+      </w:r>
+      <w:r>
+        <w:rPr>
+          <w:rFonts w:ascii="Times New Roman" w:hAnsi="Times New Roman" w:cs="Times New Roman"/>
+        </w:rPr>
+        <w:t>. Model specification for recurrent ALRI analysis</w:t>
+      </w:r>
+    </w:p>
+    <w:tbl>
+      <w:tblPr>
+        <w:tblStyle w:val="TableGrid"/>
+        <w:tblW w:w="9586" w:type="dxa"/>
+        <w:tblBorders>
+          <w:top w:val="single" w:sz="6" w:space="0" w:color="auto"/>
+          <w:left w:val="none" w:sz="0" w:space="0" w:color="auto"/>
+          <w:right w:val="none" w:sz="0" w:space="0" w:color="auto"/>
+          <w:insideH w:val="none" w:sz="0" w:space="0" w:color="auto"/>
+          <w:insideV w:val="none" w:sz="0" w:space="0" w:color="auto"/>
+        </w:tblBorders>
+        <w:tblLook w:val="04A0" w:firstRow="1" w:lastRow="0" w:firstColumn="1" w:lastColumn="0" w:noHBand="0" w:noVBand="1"/>
+      </w:tblPr>
+      <w:tblGrid>
+        <w:gridCol w:w="2641"/>
+        <w:gridCol w:w="6945"/>
+      </w:tblGrid>
+      <w:tr>
+        <w:tc>
+          <w:tcPr>
+            <w:tcW w:w="2641" w:type="dxa"/>
+            <w:tcBorders>
+              <w:bottom w:val="single" w:sz="6" w:space="0" w:color="auto"/>
+            </w:tcBorders>
+          </w:tcPr>
+          <w:p>
+            <w:pPr>
+              <w:rPr>
+                <w:rFonts w:ascii="Times New Roman" w:hAnsi="Times New Roman" w:cs="Times New Roman"/>
+                <w:b/>
+                <w:bCs/>
+              </w:rPr>
+            </w:pPr>
+            <w:r>
+              <w:rPr>
+                <w:rFonts w:ascii="Times New Roman" w:hAnsi="Times New Roman" w:cs="Times New Roman"/>
+                <w:b/>
+                <w:bCs/>
+              </w:rPr>
+              <w:t>Model</w:t>
+            </w:r>
+            <w:r>
+              <w:rPr>
+                <w:rFonts w:ascii="Times New Roman" w:hAnsi="Times New Roman" w:cs="Times New Roman"/>
+                <w:b/>
+                <w:bCs/>
+              </w:rPr>
+              <w:t>s</w:t>
+            </w:r>
+          </w:p>
+        </w:tc>
+        <w:tc>
+          <w:tcPr>
+            <w:tcW w:w="6945" w:type="dxa"/>
+            <w:tcBorders>
+              <w:bottom w:val="single" w:sz="6" w:space="0" w:color="auto"/>
+            </w:tcBorders>
+          </w:tcPr>
+          <w:p>
+            <w:pPr>
+              <w:rPr>
+                <w:rFonts w:ascii="Times New Roman" w:hAnsi="Times New Roman" w:cs="Times New Roman"/>
+                <w:b/>
+                <w:bCs/>
+              </w:rPr>
+            </w:pPr>
+            <w:r>
+              <w:rPr>
+                <w:rFonts w:ascii="Times New Roman" w:hAnsi="Times New Roman" w:cs="Times New Roman"/>
+                <w:b/>
+                <w:bCs/>
+              </w:rPr>
+              <w:t>Equation</w:t>
+            </w:r>
+            <w:r>
+              <w:rPr>
+                <w:rFonts w:ascii="Times New Roman" w:hAnsi="Times New Roman" w:cs="Times New Roman"/>
+                <w:b/>
+                <w:bCs/>
+              </w:rPr>
+              <w:t>s</w:t>
+            </w:r>
+          </w:p>
+        </w:tc>
+      </w:tr>
+      <w:tr>
+        <w:tc>
+          <w:tcPr>
+            <w:tcW w:w="2641" w:type="dxa"/>
+            <w:tcBorders>
+              <w:top w:val="single" w:sz="6" w:space="0" w:color="auto"/>
+              <w:bottom w:val="nil"/>
+            </w:tcBorders>
+          </w:tcPr>
+          <w:p>
+            <w:pPr>
+              <w:rPr>
+                <w:rFonts w:ascii="Times New Roman" w:hAnsi="Times New Roman" w:cs="Times New Roman"/>
+              </w:rPr>
+            </w:pPr>
+            <w:r>
+              <w:rPr>
+                <w:rFonts w:ascii="Times New Roman" w:hAnsi="Times New Roman" w:cs="Times New Roman"/>
+              </w:rPr>
+              <w:t>Primary Andersen-Gill Model (7-day lag PM</w:t>
+            </w:r>
+            <w:r>
+              <w:rPr>
+                <w:rFonts w:ascii="Times New Roman" w:hAnsi="Times New Roman" w:cs="Times New Roman"/>
+                <w:vertAlign w:val="subscript"/>
+              </w:rPr>
+              <w:t>2.5</w:t>
+            </w:r>
+            <w:r>
+              <w:rPr>
+                <w:rFonts w:ascii="Times New Roman" w:hAnsi="Times New Roman" w:cs="Times New Roman"/>
+              </w:rPr>
+              <w:t>, piecewise linear)</w:t>
+            </w:r>
+          </w:p>
+        </w:tc>
+        <w:tc>
+          <w:tcPr>
+            <w:tcW w:w="6945" w:type="dxa"/>
+            <w:tcBorders>
+              <w:top w:val="single" w:sz="6" w:space="0" w:color="auto"/>
+              <w:bottom w:val="nil"/>
+            </w:tcBorders>
+          </w:tcPr>
+          <w:p>
+            <w:pPr>
+              <w:rPr>
+                <w:rFonts w:ascii="Times New Roman" w:hAnsi="Times New Roman" w:cs="Times New Roman"/>
+                <w:i/>
+              </w:rPr>
+            </w:pPr>
+            <w:r>
+              <w:rPr>
+                <w:rFonts w:ascii="Times New Roman" w:hAnsi="Times New Roman" w:cs="Times New Roman"/>
+                <w:i/>
+              </w:rPr>
+              <w:t xml:space="preserve">h(t) = h₀(t) exp(β₁ PM₂.₅⁷ᵈ + β₂ sex + β₃ </w:t>
+            </w:r>
+            <w:r>
+              <w:rPr>
+                <w:rFonts w:ascii="Times New Roman" w:hAnsi="Times New Roman" w:cs="Times New Roman" w:hint="eastAsia"/>
+                <w:i/>
+              </w:rPr>
+              <w:t xml:space="preserve">study </w:t>
+            </w:r>
+            <w:r>
+              <w:rPr>
+                <w:rFonts w:ascii="Times New Roman" w:hAnsi="Times New Roman" w:cs="Times New Roman"/>
+                <w:i/>
+              </w:rPr>
+              <w:t>area + β₄ maternal height (IQR) + β₅ tobacco consumption + β₆ birth weight (IQR) + β₇ biomass fuel use + β₈ diarrhea + β₉ sanitary toilet + β₁₀ maternal age category + β₁₁ kitchen location + β₁₂ small for gestational age + β₁₃ children under five at home + β₁₄ baby given other liquids before breast milk + β₁₅ season)</w:t>
+            </w:r>
+          </w:p>
+          <w:p>
+            <w:pPr>
+              <w:rPr>
+                <w:rFonts w:ascii="Times New Roman" w:hAnsi="Times New Roman" w:cs="Times New Roman"/>
+                <w:i/>
+              </w:rPr>
+            </w:pPr>
+          </w:p>
+        </w:tc>
+      </w:tr>
+      <w:tr>
+        <w:tc>
+          <w:tcPr>
+            <w:tcW w:w="2641" w:type="dxa"/>
+            <w:tcBorders>
+              <w:top w:val="nil"/>
+              <w:bottom w:val="single" w:sz="4" w:space="0" w:color="auto"/>
+            </w:tcBorders>
+          </w:tcPr>
+          <w:p>
+            <w:pPr>
+              <w:rPr>
+                <w:rFonts w:ascii="Times New Roman" w:hAnsi="Times New Roman" w:cs="Times New Roman"/>
+              </w:rPr>
+            </w:pPr>
+            <w:r>
+              <w:rPr>
+                <w:rFonts w:ascii="Times New Roman" w:hAnsi="Times New Roman" w:cs="Times New Roman"/>
+              </w:rPr>
+              <w:t>Piecewise linear representation of PM</w:t>
+            </w:r>
+            <w:r>
+              <w:rPr>
+                <w:rFonts w:ascii="Times New Roman" w:hAnsi="Times New Roman" w:cs="Times New Roman"/>
+                <w:vertAlign w:val="subscript"/>
+              </w:rPr>
+              <w:t>2.5</w:t>
+            </w:r>
+          </w:p>
+        </w:tc>
+        <w:tc>
+          <w:tcPr>
+            <w:tcW w:w="6945" w:type="dxa"/>
+            <w:tcBorders>
+              <w:top w:val="nil"/>
+              <w:bottom w:val="single" w:sz="4" w:space="0" w:color="auto"/>
+            </w:tcBorders>
+          </w:tcPr>
+          <w:p>
+            <w:pPr>
+              <w:tabs>
+                <w:tab w:val="left" w:pos="1806"/>
+              </w:tabs>
+              <w:rPr>
+                <w:rFonts w:ascii="Times New Roman" w:hAnsi="Times New Roman" w:cs="Times New Roman"/>
+              </w:rPr>
+            </w:pPr>
+            <m:oMathPara>
+              <m:oMathParaPr>
+                <m:jc m:val="left"/>
+              </m:oMathParaPr>
+              <m:oMath>
+                <m:r>
+                  <w:rPr>
+                    <w:rFonts w:ascii="Cambria Math" w:hAnsi="Cambria Math" w:cs="Times New Roman"/>
+                  </w:rPr>
+                  <m:t>P</m:t>
+                </m:r>
+                <m:sSubSup>
+                  <m:sSubSupPr>
+                    <m:ctrlPr>
+                      <w:rPr>
+                        <w:rFonts w:ascii="Cambria Math" w:hAnsi="Cambria Math" w:cs="Times New Roman"/>
+                        <w:i/>
+                      </w:rPr>
+                    </m:ctrlPr>
+                  </m:sSubSupPr>
+                  <m:e>
+                    <m:r>
+                      <w:rPr>
+                        <w:rFonts w:ascii="Cambria Math" w:hAnsi="Cambria Math" w:cs="Times New Roman"/>
+                      </w:rPr>
+                      <m:t>M</m:t>
+                    </m:r>
+                  </m:e>
+                  <m:sub>
+                    <m:r>
+                      <w:rPr>
+                        <w:rFonts w:ascii="Cambria Math" w:hAnsi="Cambria Math" w:cs="Times New Roman"/>
+                      </w:rPr>
+                      <m:t>2.5</m:t>
+                    </m:r>
+                  </m:sub>
+                  <m:sup>
+                    <m:r>
+                      <w:rPr>
+                        <w:rFonts w:ascii="Cambria Math" w:hAnsi="Cambria Math" w:cs="Times New Roman"/>
+                      </w:rPr>
+                      <m:t>7d</m:t>
+                    </m:r>
+                  </m:sup>
+                </m:sSubSup>
+                <m:r>
+                  <w:rPr>
+                    <w:rFonts w:ascii="Cambria Math" w:hAnsi="Cambria Math" w:cs="Times New Roman"/>
+                  </w:rPr>
+                  <m:t>=</m:t>
+                </m:r>
+                <m:sSub>
+                  <m:sSubPr>
+                    <m:ctrlPr>
+                      <w:rPr>
+                        <w:rFonts w:ascii="Cambria Math" w:hAnsi="Cambria Math" w:cs="Times New Roman"/>
+                        <w:i/>
+                      </w:rPr>
+                    </m:ctrlPr>
+                  </m:sSubPr>
+                  <m:e>
+                    <m:r>
+                      <w:rPr>
+                        <w:rFonts w:ascii="Cambria Math" w:hAnsi="Cambria Math" w:cs="Times New Roman"/>
+                      </w:rPr>
+                      <m:t>β</m:t>
+                    </m:r>
+                    <m:ctrlPr>
+                      <w:rPr>
+                        <w:rFonts w:ascii="Cambria Math" w:hAnsi="Cambria Math" w:cs="Times New Roman"/>
+                      </w:rPr>
+                    </m:ctrlPr>
+                  </m:e>
+                  <m:sub>
+                    <m:r>
+                      <w:rPr>
+                        <w:rFonts w:ascii="Cambria Math" w:hAnsi="Cambria Math" w:cs="Times New Roman"/>
+                      </w:rPr>
+                      <m:t>1a</m:t>
+                    </m:r>
+                  </m:sub>
+                </m:sSub>
+                <m:r>
+                  <w:rPr>
+                    <w:rFonts w:ascii="Cambria Math" w:hAnsi="Cambria Math" w:cs="Times New Roman"/>
+                  </w:rPr>
+                  <m:t>P</m:t>
+                </m:r>
+                <m:sSubSup>
+                  <m:sSubSupPr>
+                    <m:ctrlPr>
+                      <w:rPr>
+                        <w:rFonts w:ascii="Cambria Math" w:hAnsi="Cambria Math" w:cs="Times New Roman"/>
+                        <w:i/>
+                      </w:rPr>
+                    </m:ctrlPr>
+                  </m:sSubSupPr>
+                  <m:e>
+                    <m:r>
+                      <w:rPr>
+                        <w:rFonts w:ascii="Cambria Math" w:hAnsi="Cambria Math" w:cs="Times New Roman"/>
+                      </w:rPr>
+                      <m:t>M</m:t>
+                    </m:r>
+                  </m:e>
+                  <m:sub>
+                    <m:r>
+                      <w:rPr>
+                        <w:rFonts w:ascii="Cambria Math" w:hAnsi="Cambria Math" w:cs="Times New Roman"/>
+                      </w:rPr>
+                      <m:t>2.5</m:t>
+                    </m:r>
+                  </m:sub>
+                  <m:sup>
+                    <m:d>
+                      <m:dPr>
+                        <m:ctrlPr>
+                          <w:rPr>
+                            <w:rFonts w:ascii="Cambria Math" w:hAnsi="Cambria Math" w:cs="Times New Roman"/>
+                            <w:i/>
+                          </w:rPr>
+                        </m:ctrlPr>
+                      </m:dPr>
+                      <m:e>
+                        <m:r>
+                          <w:rPr>
+                            <w:rFonts w:ascii="Cambria Math" w:hAnsi="Cambria Math" w:cs="Times New Roman"/>
+                          </w:rPr>
+                          <m:t>1</m:t>
+                        </m:r>
+                      </m:e>
+                    </m:d>
+                  </m:sup>
+                </m:sSubSup>
+                <m:r>
+                  <w:rPr>
+                    <w:rFonts w:ascii="Cambria Math" w:hAnsi="Cambria Math" w:cs="Times New Roman"/>
+                  </w:rPr>
+                  <m:t>+</m:t>
+                </m:r>
+                <m:sSub>
+                  <m:sSubPr>
+                    <m:ctrlPr>
+                      <w:rPr>
+                        <w:rFonts w:ascii="Cambria Math" w:hAnsi="Cambria Math" w:cs="Times New Roman"/>
+                        <w:i/>
+                      </w:rPr>
+                    </m:ctrlPr>
+                  </m:sSubPr>
+                  <m:e>
+                    <m:r>
+                      <w:rPr>
+                        <w:rFonts w:ascii="Cambria Math" w:hAnsi="Cambria Math" w:cs="Times New Roman"/>
+                      </w:rPr>
+                      <m:t>β</m:t>
+                    </m:r>
+                    <m:ctrlPr>
+                      <w:rPr>
+                        <w:rFonts w:ascii="Cambria Math" w:hAnsi="Cambria Math" w:cs="Times New Roman"/>
+                      </w:rPr>
+                    </m:ctrlPr>
+                  </m:e>
+                  <m:sub>
+                    <m:r>
+                      <w:rPr>
+                        <w:rFonts w:ascii="Cambria Math" w:hAnsi="Cambria Math" w:cs="Times New Roman"/>
+                      </w:rPr>
+                      <m:t>1b</m:t>
+                    </m:r>
+                  </m:sub>
+                </m:sSub>
+                <m:r>
+                  <w:rPr>
+                    <w:rFonts w:ascii="Cambria Math" w:hAnsi="Cambria Math" w:cs="Times New Roman"/>
+                  </w:rPr>
+                  <m:t>P</m:t>
+                </m:r>
+                <m:sSubSup>
+                  <m:sSubSupPr>
+                    <m:ctrlPr>
+                      <w:rPr>
+                        <w:rFonts w:ascii="Cambria Math" w:hAnsi="Cambria Math" w:cs="Times New Roman"/>
+                        <w:i/>
+                      </w:rPr>
+                    </m:ctrlPr>
+                  </m:sSubSupPr>
+                  <m:e>
+                    <m:r>
+                      <w:rPr>
+                        <w:rFonts w:ascii="Cambria Math" w:hAnsi="Cambria Math" w:cs="Times New Roman"/>
+                      </w:rPr>
+                      <m:t>M</m:t>
+                    </m:r>
+                  </m:e>
+                  <m:sub>
+                    <m:r>
+                      <w:rPr>
+                        <w:rFonts w:ascii="Cambria Math" w:hAnsi="Cambria Math" w:cs="Times New Roman"/>
+                      </w:rPr>
+                      <m:t>2.5</m:t>
+                    </m:r>
+                  </m:sub>
+                  <m:sup>
+                    <m:d>
+                      <m:dPr>
+                        <m:ctrlPr>
+                          <w:rPr>
+                            <w:rFonts w:ascii="Cambria Math" w:hAnsi="Cambria Math" w:cs="Times New Roman"/>
+                            <w:i/>
+                          </w:rPr>
+                        </m:ctrlPr>
+                      </m:dPr>
+                      <m:e>
+                        <m:r>
+                          <w:rPr>
+                            <w:rFonts w:ascii="Cambria Math" w:hAnsi="Cambria Math" w:cs="Times New Roman"/>
+                          </w:rPr>
+                          <m:t>2</m:t>
+                        </m:r>
+                      </m:e>
+                    </m:d>
+                  </m:sup>
+                </m:sSubSup>
+                <m:r>
+                  <w:rPr>
+                    <w:rFonts w:ascii="Cambria Math" w:hAnsi="Cambria Math" w:cs="Times New Roman"/>
+                  </w:rPr>
+                  <m:t>+</m:t>
+                </m:r>
+                <m:sSub>
+                  <m:sSubPr>
+                    <m:ctrlPr>
+                      <w:rPr>
+                        <w:rFonts w:ascii="Cambria Math" w:hAnsi="Cambria Math" w:cs="Times New Roman"/>
+                        <w:i/>
+                      </w:rPr>
+                    </m:ctrlPr>
+                  </m:sSubPr>
+                  <m:e>
+                    <m:r>
+                      <w:rPr>
+                        <w:rFonts w:ascii="Cambria Math" w:hAnsi="Cambria Math" w:cs="Times New Roman"/>
+                      </w:rPr>
+                      <m:t>β</m:t>
+                    </m:r>
+                    <m:ctrlPr>
+                      <w:rPr>
+                        <w:rFonts w:ascii="Cambria Math" w:hAnsi="Cambria Math" w:cs="Times New Roman"/>
+                      </w:rPr>
+                    </m:ctrlPr>
+                  </m:e>
+                  <m:sub>
+                    <m:r>
+                      <w:rPr>
+                        <w:rFonts w:ascii="Cambria Math" w:hAnsi="Cambria Math" w:cs="Times New Roman"/>
+                      </w:rPr>
+                      <m:t>1c</m:t>
+                    </m:r>
+                  </m:sub>
+                </m:sSub>
+                <m:r>
+                  <w:rPr>
+                    <w:rFonts w:ascii="Cambria Math" w:hAnsi="Cambria Math" w:cs="Times New Roman"/>
+                  </w:rPr>
+                  <m:t>P</m:t>
+                </m:r>
+                <m:sSubSup>
+                  <m:sSubSupPr>
+                    <m:ctrlPr>
+                      <w:rPr>
+                        <w:rFonts w:ascii="Cambria Math" w:hAnsi="Cambria Math" w:cs="Times New Roman"/>
+                        <w:i/>
+                      </w:rPr>
+                    </m:ctrlPr>
+                  </m:sSubSupPr>
+                  <m:e>
+                    <m:r>
+                      <w:rPr>
+                        <w:rFonts w:ascii="Cambria Math" w:hAnsi="Cambria Math" w:cs="Times New Roman"/>
+                      </w:rPr>
+                      <m:t>M</m:t>
+                    </m:r>
+                  </m:e>
+                  <m:sub>
+                    <m:r>
+                      <w:rPr>
+                        <w:rFonts w:ascii="Cambria Math" w:hAnsi="Cambria Math" w:cs="Times New Roman"/>
+                      </w:rPr>
+                      <m:t>2.5</m:t>
+                    </m:r>
+                  </m:sub>
+                  <m:sup>
+                    <m:d>
+                      <m:dPr>
+                        <m:ctrlPr>
+                          <w:rPr>
+                            <w:rFonts w:ascii="Cambria Math" w:hAnsi="Cambria Math" w:cs="Times New Roman"/>
+                            <w:i/>
+                          </w:rPr>
+                        </m:ctrlPr>
+                      </m:dPr>
+                      <m:e>
+                        <m:r>
+                          <w:rPr>
+                            <w:rFonts w:ascii="Cambria Math" w:hAnsi="Cambria Math" w:cs="Times New Roman"/>
+                          </w:rPr>
+                          <m:t>3</m:t>
+                        </m:r>
+                      </m:e>
+                    </m:d>
+                  </m:sup>
+                </m:sSubSup>
+                <m:r>
+                  <w:rPr>
+                    <w:rFonts w:ascii="Cambria Math" w:hAnsi="Cambria Math" w:cs="Times New Roman"/>
+                  </w:rPr>
+                  <m:t>+</m:t>
+                </m:r>
+                <m:sSub>
+                  <m:sSubPr>
+                    <m:ctrlPr>
+                      <w:rPr>
+                        <w:rFonts w:ascii="Cambria Math" w:hAnsi="Cambria Math" w:cs="Times New Roman"/>
+                        <w:i/>
+                      </w:rPr>
+                    </m:ctrlPr>
+                  </m:sSubPr>
+                  <m:e>
+                    <m:r>
+                      <w:rPr>
+                        <w:rFonts w:ascii="Cambria Math" w:hAnsi="Cambria Math" w:cs="Times New Roman"/>
+                      </w:rPr>
+                      <m:t>β</m:t>
+                    </m:r>
+                    <m:ctrlPr>
+                      <w:rPr>
+                        <w:rFonts w:ascii="Cambria Math" w:hAnsi="Cambria Math" w:cs="Times New Roman"/>
+                      </w:rPr>
+                    </m:ctrlPr>
+                  </m:e>
+                  <m:sub>
+                    <m:r>
+                      <w:rPr>
+                        <w:rFonts w:ascii="Cambria Math" w:hAnsi="Cambria Math" w:cs="Times New Roman"/>
+                      </w:rPr>
+                      <m:t>1d</m:t>
+                    </m:r>
+                  </m:sub>
+                </m:sSub>
+                <m:r>
+                  <w:rPr>
+                    <w:rFonts w:ascii="Cambria Math" w:hAnsi="Cambria Math" w:cs="Times New Roman"/>
+                  </w:rPr>
+                  <m:t>P</m:t>
+                </m:r>
+                <m:sSubSup>
+                  <m:sSubSupPr>
+                    <m:ctrlPr>
+                      <w:rPr>
+                        <w:rFonts w:ascii="Cambria Math" w:hAnsi="Cambria Math" w:cs="Times New Roman"/>
+                        <w:i/>
+                      </w:rPr>
+                    </m:ctrlPr>
+                  </m:sSubSupPr>
+                  <m:e>
+                    <m:r>
+                      <w:rPr>
+                        <w:rFonts w:ascii="Cambria Math" w:hAnsi="Cambria Math" w:cs="Times New Roman"/>
+                      </w:rPr>
+                      <m:t>M</m:t>
+                    </m:r>
+                  </m:e>
+                  <m:sub>
+                    <m:r>
+                      <w:rPr>
+                        <w:rFonts w:ascii="Cambria Math" w:hAnsi="Cambria Math" w:cs="Times New Roman"/>
+                      </w:rPr>
+                      <m:t>2.5</m:t>
+                    </m:r>
+                  </m:sub>
+                  <m:sup>
+                    <m:d>
+                      <m:dPr>
+                        <m:ctrlPr>
+                          <w:rPr>
+                            <w:rFonts w:ascii="Cambria Math" w:hAnsi="Cambria Math" w:cs="Times New Roman"/>
+                            <w:i/>
+                          </w:rPr>
+                        </m:ctrlPr>
+                      </m:dPr>
+                      <m:e>
+                        <m:r>
+                          <w:rPr>
+                            <w:rFonts w:ascii="Cambria Math" w:hAnsi="Cambria Math" w:cs="Times New Roman"/>
+                          </w:rPr>
+                          <m:t>4</m:t>
+                        </m:r>
+                      </m:e>
+                    </m:d>
+                  </m:sup>
+                </m:sSubSup>
+              </m:oMath>
+            </m:oMathPara>
+          </w:p>
+          <w:p>
+            <w:pPr>
+              <w:tabs>
+                <w:tab w:val="left" w:pos="1806"/>
+              </w:tabs>
+              <w:jc w:val="center"/>
+              <w:rPr>
+                <w:rFonts w:ascii="Times New Roman" w:hAnsi="Times New Roman" w:cs="Times New Roman"/>
+              </w:rPr>
+            </w:pPr>
+          </w:p>
+          <w:p>
+            <w:pPr>
+              <w:tabs>
+                <w:tab w:val="left" w:pos="1806"/>
+              </w:tabs>
+              <w:rPr>
+                <w:rFonts w:ascii="Times New Roman" w:hAnsi="Times New Roman" w:cs="Times New Roman"/>
+              </w:rPr>
+            </w:pPr>
+          </w:p>
+        </w:tc>
+      </w:tr>
+    </w:tbl>
+    <w:p>
+      <w:pPr>
+        <w:rPr>
+          <w:rFonts w:ascii="Times New Roman" w:hAnsi="Times New Roman" w:cs="Times New Roman"/>
+        </w:rPr>
+      </w:pPr>
+    </w:p>
+    <w:p>
+      <w:pPr>
+        <w:rPr>
+          <w:rFonts w:ascii="Times New Roman" w:hAnsi="Times New Roman" w:cs="Times New Roman"/>
+        </w:rPr>
+      </w:pPr>
+      <w:r>
+        <w:rPr>
+          <w:rFonts w:ascii="Times New Roman" w:hAnsi="Times New Roman" w:cs="Times New Roman"/>
+        </w:rPr>
+        <w:t xml:space="preserve">Notes: The Andersen-Gill model was fitted using a counting-process formulation with robust variance estimation clustered at the child level. The baseline hazard was left unspecified and estimated using the Breslow approximation. </w:t>
+      </w:r>
+    </w:p>
+    <w:p>
+      <w:pPr>
+        <w:rPr>
+          <w:rFonts w:ascii="Times New Roman" w:hAnsi="Times New Roman" w:cs="Times New Roman"/>
+        </w:rPr>
+      </w:pPr>
     </w:p>
     <w:p>
       <w:pPr>
@@ -90,6 +781,7 @@
           <w:b/>
           <w:bCs/>
         </w:rPr>
+        <w:lastRenderedPageBreak/>
         <w:t>Supplementary Figure 1</w:t>
       </w:r>
       <w:r>
@@ -160,7 +852,23 @@
           <w:b/>
           <w:bCs/>
         </w:rPr>
-        <w:t xml:space="preserve">entary Table 1. </w:t>
+        <w:t xml:space="preserve">entary Table </w:t>
+      </w:r>
+      <w:r>
+        <w:rPr>
+          <w:rFonts w:ascii="Times New Roman" w:hAnsi="Times New Roman" w:cs="Times New Roman"/>
+          <w:b/>
+          <w:bCs/>
+        </w:rPr>
+        <w:t>2</w:t>
+      </w:r>
+      <w:r>
+        <w:rPr>
+          <w:rFonts w:ascii="Times New Roman" w:hAnsi="Times New Roman" w:cs="Times New Roman"/>
+          <w:b/>
+          <w:bCs/>
+        </w:rPr>
+        <w:t xml:space="preserve">. </w:t>
       </w:r>
       <w:r>
         <w:rPr>
@@ -1519,6 +2227,16 @@
     <w:uiPriority w:val="99"/>
     <w:rsid w:val="009744F0"/>
   </w:style>
+  <w:style w:type="character" w:styleId="PlaceholderText">
+    <w:name w:val="Placeholder Text"/>
+    <w:basedOn w:val="DefaultParagraphFont"/>
+    <w:uiPriority w:val="99"/>
+    <w:semiHidden/>
+    <w:rsid w:val="008C37B6"/>
+    <w:rPr>
+      <w:color w:val="666666"/>
+    </w:rPr>
+  </w:style>
 </w:styles>
 </file>
 

</xml_diff>